<commit_message>
resend email, react-email set
</commit_message>
<xml_diff>
--- a/zdocs/nextjsCAC.docx
+++ b/zdocs/nextjsCAC.docx
@@ -68,11 +68,33 @@
           <w:rFonts w:ascii="Times New Roman" w:hAnsi="Times New Roman" w:cs="Times New Roman"/>
         </w:rPr>
       </w:pPr>
-      <w:r>
-        <w:rPr>
-          <w:rFonts w:ascii="Times New Roman" w:hAnsi="Times New Roman" w:cs="Times New Roman"/>
-        </w:rPr>
-        <w:t>npx create-next-app@latest . //next app in opened folder</w:t>
+      <w:proofErr w:type="spellStart"/>
+      <w:r>
+        <w:rPr>
+          <w:rFonts w:ascii="Times New Roman" w:hAnsi="Times New Roman" w:cs="Times New Roman"/>
+        </w:rPr>
+        <w:t>npx</w:t>
+      </w:r>
+      <w:proofErr w:type="spellEnd"/>
+      <w:r>
+        <w:rPr>
+          <w:rFonts w:ascii="Times New Roman" w:hAnsi="Times New Roman" w:cs="Times New Roman"/>
+        </w:rPr>
+        <w:t xml:space="preserve"> </w:t>
+      </w:r>
+      <w:proofErr w:type="spellStart"/>
+      <w:r>
+        <w:rPr>
+          <w:rFonts w:ascii="Times New Roman" w:hAnsi="Times New Roman" w:cs="Times New Roman"/>
+        </w:rPr>
+        <w:t>create-next-app@latest</w:t>
+      </w:r>
+      <w:proofErr w:type="spellEnd"/>
+      <w:r>
+        <w:rPr>
+          <w:rFonts w:ascii="Times New Roman" w:hAnsi="Times New Roman" w:cs="Times New Roman"/>
+        </w:rPr>
+        <w:t xml:space="preserve"> . //next app in opened folder</w:t>
       </w:r>
     </w:p>
     <w:p>
@@ -96,12 +118,14 @@
           <w:rFonts w:ascii="Times New Roman" w:hAnsi="Times New Roman" w:cs="Times New Roman"/>
         </w:rPr>
       </w:pPr>
+      <w:proofErr w:type="spellStart"/>
       <w:r>
         <w:rPr>
           <w:rFonts w:ascii="Times New Roman" w:hAnsi="Times New Roman" w:cs="Times New Roman"/>
         </w:rPr>
         <w:t>Eslint</w:t>
       </w:r>
+      <w:proofErr w:type="spellEnd"/>
     </w:p>
     <w:p>
       <w:pPr>
@@ -114,7 +138,21 @@
         <w:rPr>
           <w:rFonts w:ascii="Times New Roman" w:hAnsi="Times New Roman" w:cs="Times New Roman"/>
         </w:rPr>
-        <w:t>Tailwind (ShadCN)</w:t>
+        <w:t>Tailwind (</w:t>
+      </w:r>
+      <w:proofErr w:type="spellStart"/>
+      <w:r>
+        <w:rPr>
+          <w:rFonts w:ascii="Times New Roman" w:hAnsi="Times New Roman" w:cs="Times New Roman"/>
+        </w:rPr>
+        <w:t>ShadCN</w:t>
+      </w:r>
+      <w:proofErr w:type="spellEnd"/>
+      <w:r>
+        <w:rPr>
+          <w:rFonts w:ascii="Times New Roman" w:hAnsi="Times New Roman" w:cs="Times New Roman"/>
+        </w:rPr>
+        <w:t>)</w:t>
       </w:r>
     </w:p>
     <w:p>
@@ -196,7 +234,35 @@
         <w:rPr>
           <w:rFonts w:ascii="Times New Roman" w:hAnsi="Times New Roman" w:cs="Times New Roman"/>
         </w:rPr>
-        <w:t xml:space="preserve">Other Dependencies; npm i mongoose, </w:t>
+        <w:t xml:space="preserve">Other Dependencies; </w:t>
+      </w:r>
+      <w:proofErr w:type="spellStart"/>
+      <w:r>
+        <w:rPr>
+          <w:rFonts w:ascii="Times New Roman" w:hAnsi="Times New Roman" w:cs="Times New Roman"/>
+        </w:rPr>
+        <w:t>npm</w:t>
+      </w:r>
+      <w:proofErr w:type="spellEnd"/>
+      <w:r>
+        <w:rPr>
+          <w:rFonts w:ascii="Times New Roman" w:hAnsi="Times New Roman" w:cs="Times New Roman"/>
+        </w:rPr>
+        <w:t xml:space="preserve"> </w:t>
+      </w:r>
+      <w:proofErr w:type="spellStart"/>
+      <w:r>
+        <w:rPr>
+          <w:rFonts w:ascii="Times New Roman" w:hAnsi="Times New Roman" w:cs="Times New Roman"/>
+        </w:rPr>
+        <w:t>i</w:t>
+      </w:r>
+      <w:proofErr w:type="spellEnd"/>
+      <w:r>
+        <w:rPr>
+          <w:rFonts w:ascii="Times New Roman" w:hAnsi="Times New Roman" w:cs="Times New Roman"/>
+        </w:rPr>
+        <w:t xml:space="preserve"> mongoose, </w:t>
       </w:r>
     </w:p>
     <w:p>
@@ -347,27 +413,55 @@
         <w:rPr>
           <w:rFonts w:ascii="Times New Roman" w:hAnsi="Times New Roman" w:cs="Times New Roman"/>
         </w:rPr>
-        <w:t>User..ts:</w:t>
-      </w:r>
-    </w:p>
-    <w:p>
-      <w:pPr>
-        <w:rPr>
-          <w:rFonts w:ascii="Times New Roman" w:hAnsi="Times New Roman" w:cs="Times New Roman"/>
-        </w:rPr>
-      </w:pPr>
-    </w:p>
-    <w:p>
-      <w:pPr>
-        <w:rPr>
-          <w:rFonts w:ascii="Times New Roman" w:hAnsi="Times New Roman" w:cs="Times New Roman"/>
-        </w:rPr>
-      </w:pPr>
-      <w:r>
-        <w:rPr>
-          <w:rFonts w:ascii="Times New Roman" w:hAnsi="Times New Roman" w:cs="Times New Roman"/>
-        </w:rPr>
-        <w:t>Since, we are in ts, first we define type of data for which we use Interface datatype</w:t>
+        <w:t>User..</w:t>
+      </w:r>
+      <w:proofErr w:type="spellStart"/>
+      <w:r>
+        <w:rPr>
+          <w:rFonts w:ascii="Times New Roman" w:hAnsi="Times New Roman" w:cs="Times New Roman"/>
+        </w:rPr>
+        <w:t>ts</w:t>
+      </w:r>
+      <w:proofErr w:type="spellEnd"/>
+      <w:r>
+        <w:rPr>
+          <w:rFonts w:ascii="Times New Roman" w:hAnsi="Times New Roman" w:cs="Times New Roman"/>
+        </w:rPr>
+        <w:t>:</w:t>
+      </w:r>
+    </w:p>
+    <w:p>
+      <w:pPr>
+        <w:rPr>
+          <w:rFonts w:ascii="Times New Roman" w:hAnsi="Times New Roman" w:cs="Times New Roman"/>
+        </w:rPr>
+      </w:pPr>
+    </w:p>
+    <w:p>
+      <w:pPr>
+        <w:rPr>
+          <w:rFonts w:ascii="Times New Roman" w:hAnsi="Times New Roman" w:cs="Times New Roman"/>
+        </w:rPr>
+      </w:pPr>
+      <w:r>
+        <w:rPr>
+          <w:rFonts w:ascii="Times New Roman" w:hAnsi="Times New Roman" w:cs="Times New Roman"/>
+        </w:rPr>
+        <w:t xml:space="preserve">Since, we are in </w:t>
+      </w:r>
+      <w:proofErr w:type="spellStart"/>
+      <w:r>
+        <w:rPr>
+          <w:rFonts w:ascii="Times New Roman" w:hAnsi="Times New Roman" w:cs="Times New Roman"/>
+        </w:rPr>
+        <w:t>ts</w:t>
+      </w:r>
+      <w:proofErr w:type="spellEnd"/>
+      <w:r>
+        <w:rPr>
+          <w:rFonts w:ascii="Times New Roman" w:hAnsi="Times New Roman" w:cs="Times New Roman"/>
+        </w:rPr>
+        <w:t>, first we define type of data for which we use Interface datatype</w:t>
       </w:r>
     </w:p>
     <w:p>
@@ -408,35 +502,85 @@
           <w:lang w:val="en-IN"/>
         </w:rPr>
       </w:pPr>
-      <w:r>
-        <w:rPr>
-          <w:rFonts w:ascii="Times New Roman" w:hAnsi="Times New Roman" w:cs="Times New Roman"/>
-          <w:lang w:val="en-IN"/>
-        </w:rPr>
-        <w:t>npm i zod</w:t>
-      </w:r>
-    </w:p>
-    <w:p>
-      <w:pPr>
-        <w:rPr>
-          <w:rFonts w:ascii="Times New Roman" w:hAnsi="Times New Roman" w:cs="Times New Roman"/>
-          <w:lang w:val="en-IN"/>
-        </w:rPr>
-      </w:pPr>
-    </w:p>
-    <w:p>
-      <w:pPr>
-        <w:rPr>
-          <w:rFonts w:ascii="Times New Roman" w:hAnsi="Times New Roman" w:cs="Times New Roman"/>
-          <w:lang w:val="en-IN"/>
-        </w:rPr>
-      </w:pPr>
-      <w:r>
-        <w:rPr>
-          <w:rFonts w:ascii="Times New Roman" w:hAnsi="Times New Roman" w:cs="Times New Roman"/>
-          <w:lang w:val="en-IN"/>
-        </w:rPr>
-        <w:t xml:space="preserve">Validation for user during signUp, in MongoDB (mongoose), there is a complete user. </w:t>
+      <w:proofErr w:type="spellStart"/>
+      <w:r>
+        <w:rPr>
+          <w:rFonts w:ascii="Times New Roman" w:hAnsi="Times New Roman" w:cs="Times New Roman"/>
+          <w:lang w:val="en-IN"/>
+        </w:rPr>
+        <w:t>npm</w:t>
+      </w:r>
+      <w:proofErr w:type="spellEnd"/>
+      <w:r>
+        <w:rPr>
+          <w:rFonts w:ascii="Times New Roman" w:hAnsi="Times New Roman" w:cs="Times New Roman"/>
+          <w:lang w:val="en-IN"/>
+        </w:rPr>
+        <w:t xml:space="preserve"> </w:t>
+      </w:r>
+      <w:proofErr w:type="spellStart"/>
+      <w:r>
+        <w:rPr>
+          <w:rFonts w:ascii="Times New Roman" w:hAnsi="Times New Roman" w:cs="Times New Roman"/>
+          <w:lang w:val="en-IN"/>
+        </w:rPr>
+        <w:t>i</w:t>
+      </w:r>
+      <w:proofErr w:type="spellEnd"/>
+      <w:r>
+        <w:rPr>
+          <w:rFonts w:ascii="Times New Roman" w:hAnsi="Times New Roman" w:cs="Times New Roman"/>
+          <w:lang w:val="en-IN"/>
+        </w:rPr>
+        <w:t xml:space="preserve"> </w:t>
+      </w:r>
+      <w:proofErr w:type="spellStart"/>
+      <w:r>
+        <w:rPr>
+          <w:rFonts w:ascii="Times New Roman" w:hAnsi="Times New Roman" w:cs="Times New Roman"/>
+          <w:lang w:val="en-IN"/>
+        </w:rPr>
+        <w:t>zod</w:t>
+      </w:r>
+      <w:proofErr w:type="spellEnd"/>
+    </w:p>
+    <w:p>
+      <w:pPr>
+        <w:rPr>
+          <w:rFonts w:ascii="Times New Roman" w:hAnsi="Times New Roman" w:cs="Times New Roman"/>
+          <w:lang w:val="en-IN"/>
+        </w:rPr>
+      </w:pPr>
+    </w:p>
+    <w:p>
+      <w:pPr>
+        <w:rPr>
+          <w:rFonts w:ascii="Times New Roman" w:hAnsi="Times New Roman" w:cs="Times New Roman"/>
+          <w:lang w:val="en-IN"/>
+        </w:rPr>
+      </w:pPr>
+      <w:r>
+        <w:rPr>
+          <w:rFonts w:ascii="Times New Roman" w:hAnsi="Times New Roman" w:cs="Times New Roman"/>
+          <w:lang w:val="en-IN"/>
+        </w:rPr>
+        <w:t xml:space="preserve">Validation for user during </w:t>
+      </w:r>
+      <w:proofErr w:type="spellStart"/>
+      <w:r>
+        <w:rPr>
+          <w:rFonts w:ascii="Times New Roman" w:hAnsi="Times New Roman" w:cs="Times New Roman"/>
+          <w:lang w:val="en-IN"/>
+        </w:rPr>
+        <w:t>signUp</w:t>
+      </w:r>
+      <w:proofErr w:type="spellEnd"/>
+      <w:r>
+        <w:rPr>
+          <w:rFonts w:ascii="Times New Roman" w:hAnsi="Times New Roman" w:cs="Times New Roman"/>
+          <w:lang w:val="en-IN"/>
+        </w:rPr>
+        <w:t xml:space="preserve">, in MongoDB (mongoose), there is a complete user. </w:t>
       </w:r>
     </w:p>
     <w:p>
@@ -473,7 +617,23 @@
           <w:rFonts w:ascii="Times New Roman" w:hAnsi="Times New Roman" w:cs="Times New Roman"/>
           <w:lang w:val="en-IN"/>
         </w:rPr>
-        <w:t>It’s not for structuring db, it’s for validating for us.</w:t>
+        <w:t xml:space="preserve">It’s not for structuring </w:t>
+      </w:r>
+      <w:proofErr w:type="spellStart"/>
+      <w:r>
+        <w:rPr>
+          <w:rFonts w:ascii="Times New Roman" w:hAnsi="Times New Roman" w:cs="Times New Roman"/>
+          <w:lang w:val="en-IN"/>
+        </w:rPr>
+        <w:t>db</w:t>
+      </w:r>
+      <w:proofErr w:type="spellEnd"/>
+      <w:r>
+        <w:rPr>
+          <w:rFonts w:ascii="Times New Roman" w:hAnsi="Times New Roman" w:cs="Times New Roman"/>
+          <w:lang w:val="en-IN"/>
+        </w:rPr>
+        <w:t>, it’s for validating for us.</w:t>
       </w:r>
     </w:p>
     <w:p>
@@ -514,13 +674,79 @@
           <w:lang w:val="en-IN"/>
         </w:rPr>
       </w:pPr>
-      <w:r>
-        <w:rPr>
-          <w:rFonts w:ascii="Times New Roman" w:hAnsi="Times New Roman" w:cs="Times New Roman"/>
-          <w:lang w:val="en-IN"/>
-        </w:rPr>
-        <w:t>signUpSchema.ts verifySchema.ts signInSchema.ts messageSchema.ts acceptMessageSchema.ts</w:t>
-      </w:r>
+      <w:proofErr w:type="spellStart"/>
+      <w:r>
+        <w:rPr>
+          <w:rFonts w:ascii="Times New Roman" w:hAnsi="Times New Roman" w:cs="Times New Roman"/>
+          <w:lang w:val="en-IN"/>
+        </w:rPr>
+        <w:t>signUpSchema.ts</w:t>
+      </w:r>
+      <w:proofErr w:type="spellEnd"/>
+      <w:r>
+        <w:rPr>
+          <w:rFonts w:ascii="Times New Roman" w:hAnsi="Times New Roman" w:cs="Times New Roman"/>
+          <w:lang w:val="en-IN"/>
+        </w:rPr>
+        <w:t xml:space="preserve"> </w:t>
+      </w:r>
+      <w:proofErr w:type="spellStart"/>
+      <w:r>
+        <w:rPr>
+          <w:rFonts w:ascii="Times New Roman" w:hAnsi="Times New Roman" w:cs="Times New Roman"/>
+          <w:lang w:val="en-IN"/>
+        </w:rPr>
+        <w:t>verifySchema.ts</w:t>
+      </w:r>
+      <w:proofErr w:type="spellEnd"/>
+      <w:r>
+        <w:rPr>
+          <w:rFonts w:ascii="Times New Roman" w:hAnsi="Times New Roman" w:cs="Times New Roman"/>
+          <w:lang w:val="en-IN"/>
+        </w:rPr>
+        <w:t xml:space="preserve"> </w:t>
+      </w:r>
+      <w:proofErr w:type="spellStart"/>
+      <w:r>
+        <w:rPr>
+          <w:rFonts w:ascii="Times New Roman" w:hAnsi="Times New Roman" w:cs="Times New Roman"/>
+          <w:lang w:val="en-IN"/>
+        </w:rPr>
+        <w:t>signInSchema.ts</w:t>
+      </w:r>
+      <w:proofErr w:type="spellEnd"/>
+      <w:r>
+        <w:rPr>
+          <w:rFonts w:ascii="Times New Roman" w:hAnsi="Times New Roman" w:cs="Times New Roman"/>
+          <w:lang w:val="en-IN"/>
+        </w:rPr>
+        <w:t xml:space="preserve"> </w:t>
+      </w:r>
+      <w:proofErr w:type="spellStart"/>
+      <w:r>
+        <w:rPr>
+          <w:rFonts w:ascii="Times New Roman" w:hAnsi="Times New Roman" w:cs="Times New Roman"/>
+          <w:lang w:val="en-IN"/>
+        </w:rPr>
+        <w:t>messageSchema.ts</w:t>
+      </w:r>
+      <w:proofErr w:type="spellEnd"/>
+      <w:r>
+        <w:rPr>
+          <w:rFonts w:ascii="Times New Roman" w:hAnsi="Times New Roman" w:cs="Times New Roman"/>
+          <w:lang w:val="en-IN"/>
+        </w:rPr>
+        <w:t xml:space="preserve"> </w:t>
+      </w:r>
+      <w:proofErr w:type="spellStart"/>
+      <w:r>
+        <w:rPr>
+          <w:rFonts w:ascii="Times New Roman" w:hAnsi="Times New Roman" w:cs="Times New Roman"/>
+          <w:lang w:val="en-IN"/>
+        </w:rPr>
+        <w:t>acceptMessageSchema.ts</w:t>
+      </w:r>
+      <w:proofErr w:type="spellEnd"/>
     </w:p>
     <w:p>
       <w:pPr>
@@ -568,12 +794,21 @@
           <w:lang w:val="en-IN"/>
         </w:rPr>
       </w:pPr>
-      <w:r>
-        <w:rPr>
-          <w:rFonts w:ascii="Times New Roman" w:hAnsi="Times New Roman" w:cs="Times New Roman"/>
-          <w:lang w:val="en-IN"/>
-        </w:rPr>
-        <w:t xml:space="preserve">Nextjs is edge time framework, means backend doesn’t run continuously. Whenever user’s request comes, </w:t>
+      <w:proofErr w:type="spellStart"/>
+      <w:r>
+        <w:rPr>
+          <w:rFonts w:ascii="Times New Roman" w:hAnsi="Times New Roman" w:cs="Times New Roman"/>
+          <w:lang w:val="en-IN"/>
+        </w:rPr>
+        <w:t>Nextjs</w:t>
+      </w:r>
+      <w:proofErr w:type="spellEnd"/>
+      <w:r>
+        <w:rPr>
+          <w:rFonts w:ascii="Times New Roman" w:hAnsi="Times New Roman" w:cs="Times New Roman"/>
+          <w:lang w:val="en-IN"/>
+        </w:rPr>
+        <w:t xml:space="preserve"> is edge time framework, means backend doesn’t run continuously. Whenever user’s request comes, </w:t>
       </w:r>
       <w:r>
         <w:rPr>
@@ -602,30 +837,78 @@
           <w:rFonts w:ascii="Times New Roman" w:hAnsi="Times New Roman" w:cs="Times New Roman"/>
           <w:lang w:val="en-IN"/>
         </w:rPr>
-        <w:t>So, during db connection we must check whether if db is already connected or not.</w:t>
-      </w:r>
-    </w:p>
-    <w:p>
-      <w:pPr>
-        <w:rPr>
-          <w:rFonts w:ascii="Times New Roman" w:hAnsi="Times New Roman" w:cs="Times New Roman"/>
-          <w:lang w:val="en-IN"/>
-        </w:rPr>
-      </w:pPr>
-    </w:p>
-    <w:p>
-      <w:pPr>
-        <w:rPr>
-          <w:rFonts w:ascii="Times New Roman" w:hAnsi="Times New Roman" w:cs="Times New Roman"/>
-          <w:lang w:val="en-IN"/>
-        </w:rPr>
-      </w:pPr>
-      <w:r>
-        <w:rPr>
-          <w:rFonts w:ascii="Times New Roman" w:hAnsi="Times New Roman" w:cs="Times New Roman"/>
-          <w:lang w:val="en-IN"/>
-        </w:rPr>
-        <w:t>Create new folder named lib(not libs, libs is required when ShadCN will be used)</w:t>
+        <w:t xml:space="preserve">So, during </w:t>
+      </w:r>
+      <w:proofErr w:type="spellStart"/>
+      <w:r>
+        <w:rPr>
+          <w:rFonts w:ascii="Times New Roman" w:hAnsi="Times New Roman" w:cs="Times New Roman"/>
+          <w:lang w:val="en-IN"/>
+        </w:rPr>
+        <w:t>db</w:t>
+      </w:r>
+      <w:proofErr w:type="spellEnd"/>
+      <w:r>
+        <w:rPr>
+          <w:rFonts w:ascii="Times New Roman" w:hAnsi="Times New Roman" w:cs="Times New Roman"/>
+          <w:lang w:val="en-IN"/>
+        </w:rPr>
+        <w:t xml:space="preserve"> connection we must check whether if </w:t>
+      </w:r>
+      <w:proofErr w:type="spellStart"/>
+      <w:r>
+        <w:rPr>
+          <w:rFonts w:ascii="Times New Roman" w:hAnsi="Times New Roman" w:cs="Times New Roman"/>
+          <w:lang w:val="en-IN"/>
+        </w:rPr>
+        <w:t>db</w:t>
+      </w:r>
+      <w:proofErr w:type="spellEnd"/>
+      <w:r>
+        <w:rPr>
+          <w:rFonts w:ascii="Times New Roman" w:hAnsi="Times New Roman" w:cs="Times New Roman"/>
+          <w:lang w:val="en-IN"/>
+        </w:rPr>
+        <w:t xml:space="preserve"> is already connected or not.</w:t>
+      </w:r>
+    </w:p>
+    <w:p>
+      <w:pPr>
+        <w:rPr>
+          <w:rFonts w:ascii="Times New Roman" w:hAnsi="Times New Roman" w:cs="Times New Roman"/>
+          <w:lang w:val="en-IN"/>
+        </w:rPr>
+      </w:pPr>
+    </w:p>
+    <w:p>
+      <w:pPr>
+        <w:rPr>
+          <w:rFonts w:ascii="Times New Roman" w:hAnsi="Times New Roman" w:cs="Times New Roman"/>
+          <w:lang w:val="en-IN"/>
+        </w:rPr>
+      </w:pPr>
+      <w:r>
+        <w:rPr>
+          <w:rFonts w:ascii="Times New Roman" w:hAnsi="Times New Roman" w:cs="Times New Roman"/>
+          <w:lang w:val="en-IN"/>
+        </w:rPr>
+        <w:t xml:space="preserve">Create new folder named lib(not libs, libs is required when </w:t>
+      </w:r>
+      <w:proofErr w:type="spellStart"/>
+      <w:r>
+        <w:rPr>
+          <w:rFonts w:ascii="Times New Roman" w:hAnsi="Times New Roman" w:cs="Times New Roman"/>
+          <w:lang w:val="en-IN"/>
+        </w:rPr>
+        <w:t>ShadCN</w:t>
+      </w:r>
+      <w:proofErr w:type="spellEnd"/>
+      <w:r>
+        <w:rPr>
+          <w:rFonts w:ascii="Times New Roman" w:hAnsi="Times New Roman" w:cs="Times New Roman"/>
+          <w:lang w:val="en-IN"/>
+        </w:rPr>
+        <w:t xml:space="preserve"> will be used)</w:t>
       </w:r>
       <w:r>
         <w:rPr>
@@ -647,16 +930,503 @@
           <w:rFonts w:ascii="Times New Roman" w:hAnsi="Times New Roman" w:cs="Times New Roman"/>
           <w:lang w:val="en-IN"/>
         </w:rPr>
-        <w:t>/dbConnect.ts</w:t>
-      </w:r>
-    </w:p>
-    <w:p>
-      <w:pPr>
-        <w:rPr>
-          <w:rFonts w:ascii="Times New Roman" w:hAnsi="Times New Roman" w:cs="Times New Roman"/>
-          <w:lang w:val="en-IN"/>
-        </w:rPr>
-      </w:pPr>
+        <w:t>/</w:t>
+      </w:r>
+      <w:proofErr w:type="spellStart"/>
+      <w:r>
+        <w:rPr>
+          <w:rFonts w:ascii="Times New Roman" w:hAnsi="Times New Roman" w:cs="Times New Roman"/>
+          <w:lang w:val="en-IN"/>
+        </w:rPr>
+        <w:t>dbConnect.ts</w:t>
+      </w:r>
+      <w:proofErr w:type="spellEnd"/>
+    </w:p>
+    <w:p>
+      <w:pPr>
+        <w:rPr>
+          <w:rFonts w:ascii="Times New Roman" w:hAnsi="Times New Roman" w:cs="Times New Roman"/>
+          <w:lang w:val="en-IN"/>
+        </w:rPr>
+      </w:pPr>
+      <w:r>
+        <w:rPr>
+          <w:rFonts w:ascii="Times New Roman" w:hAnsi="Times New Roman" w:cs="Times New Roman"/>
+          <w:lang w:val="en-IN"/>
+        </w:rPr>
+        <w:br w:type="page"/>
+      </w:r>
+    </w:p>
+    <w:p>
+      <w:pPr>
+        <w:rPr>
+          <w:rFonts w:ascii="Times New Roman" w:hAnsi="Times New Roman" w:cs="Times New Roman"/>
+          <w:lang w:val="en-IN"/>
+        </w:rPr>
+      </w:pPr>
+      <w:proofErr w:type="spellStart"/>
+      <w:r>
+        <w:rPr>
+          <w:rFonts w:ascii="Times New Roman" w:hAnsi="Times New Roman" w:cs="Times New Roman"/>
+          <w:lang w:val="en-IN"/>
+        </w:rPr>
+        <w:lastRenderedPageBreak/>
+        <w:t>signUp</w:t>
+      </w:r>
+      <w:proofErr w:type="spellEnd"/>
+    </w:p>
+    <w:p>
+      <w:pPr>
+        <w:rPr>
+          <w:rFonts w:ascii="Times New Roman" w:hAnsi="Times New Roman" w:cs="Times New Roman"/>
+        </w:rPr>
+      </w:pPr>
+    </w:p>
+    <w:p>
+      <w:pPr>
+        <w:rPr>
+          <w:rFonts w:ascii="Times New Roman" w:hAnsi="Times New Roman" w:cs="Times New Roman"/>
+        </w:rPr>
+      </w:pPr>
+      <w:r>
+        <w:rPr>
+          <w:rFonts w:ascii="Times New Roman" w:hAnsi="Times New Roman" w:cs="Times New Roman"/>
+        </w:rPr>
+        <w:t>code should effectively handles both scenarios</w:t>
+      </w:r>
+      <w:r>
+        <w:rPr>
+          <w:rFonts w:ascii="Times New Roman" w:hAnsi="Times New Roman" w:cs="Times New Roman"/>
+        </w:rPr>
+        <w:t xml:space="preserve"> </w:t>
+      </w:r>
+      <w:r>
+        <w:rPr>
+          <w:rFonts w:ascii="Times New Roman" w:hAnsi="Times New Roman" w:cs="Times New Roman"/>
+        </w:rPr>
+        <w:t>of registering a new user and</w:t>
+      </w:r>
+      <w:r>
+        <w:rPr>
+          <w:rFonts w:ascii="Times New Roman" w:hAnsi="Times New Roman" w:cs="Times New Roman"/>
+        </w:rPr>
+        <w:t xml:space="preserve"> </w:t>
+      </w:r>
+      <w:r>
+        <w:rPr>
+          <w:rFonts w:ascii="Times New Roman" w:hAnsi="Times New Roman" w:cs="Times New Roman"/>
+        </w:rPr>
+        <w:t xml:space="preserve">updating an existing but unverified user </w:t>
+      </w:r>
+      <w:r>
+        <w:rPr>
+          <w:rFonts w:ascii="Times New Roman" w:hAnsi="Times New Roman" w:cs="Times New Roman"/>
+        </w:rPr>
+        <w:t xml:space="preserve">account </w:t>
+      </w:r>
+      <w:r>
+        <w:rPr>
+          <w:rFonts w:ascii="Times New Roman" w:hAnsi="Times New Roman" w:cs="Times New Roman"/>
+        </w:rPr>
+        <w:t>with a new password and verification code.</w:t>
+      </w:r>
+    </w:p>
+    <w:p>
+      <w:pPr>
+        <w:rPr>
+          <w:rFonts w:ascii="Times New Roman" w:hAnsi="Times New Roman" w:cs="Times New Roman"/>
+        </w:rPr>
+      </w:pPr>
+      <w:r>
+        <w:rPr>
+          <w:rFonts w:ascii="Times New Roman" w:hAnsi="Times New Roman" w:cs="Times New Roman"/>
+        </w:rPr>
+        <w:t>IF</w:t>
+      </w:r>
+      <w:r>
+        <w:rPr>
+          <w:rFonts w:ascii="Times New Roman" w:hAnsi="Times New Roman" w:cs="Times New Roman"/>
+        </w:rPr>
+        <w:t>1</w:t>
+      </w:r>
+      <w:r>
+        <w:rPr>
+          <w:rFonts w:ascii="Times New Roman" w:hAnsi="Times New Roman" w:cs="Times New Roman"/>
+        </w:rPr>
+        <w:t xml:space="preserve"> </w:t>
+      </w:r>
+      <w:proofErr w:type="spellStart"/>
+      <w:r>
+        <w:rPr>
+          <w:rFonts w:ascii="Times New Roman" w:hAnsi="Times New Roman" w:cs="Times New Roman"/>
+        </w:rPr>
+        <w:t>existingUserByEmail</w:t>
+      </w:r>
+      <w:proofErr w:type="spellEnd"/>
+      <w:r>
+        <w:rPr>
+          <w:rFonts w:ascii="Times New Roman" w:hAnsi="Times New Roman" w:cs="Times New Roman"/>
+        </w:rPr>
+        <w:t xml:space="preserve"> EXISTS THEN</w:t>
+      </w:r>
+    </w:p>
+    <w:p>
+      <w:pPr>
+        <w:ind w:firstLine="720"/>
+        <w:rPr>
+          <w:rFonts w:ascii="Times New Roman" w:hAnsi="Times New Roman" w:cs="Times New Roman"/>
+        </w:rPr>
+      </w:pPr>
+      <w:r>
+        <w:rPr>
+          <w:rFonts w:ascii="Times New Roman" w:hAnsi="Times New Roman" w:cs="Times New Roman"/>
+        </w:rPr>
+        <w:t>IF</w:t>
+      </w:r>
+      <w:r>
+        <w:rPr>
+          <w:rFonts w:ascii="Times New Roman" w:hAnsi="Times New Roman" w:cs="Times New Roman"/>
+        </w:rPr>
+        <w:t>2</w:t>
+      </w:r>
+      <w:r>
+        <w:rPr>
+          <w:rFonts w:ascii="Times New Roman" w:hAnsi="Times New Roman" w:cs="Times New Roman"/>
+        </w:rPr>
+        <w:t xml:space="preserve"> </w:t>
+      </w:r>
+      <w:proofErr w:type="spellStart"/>
+      <w:r>
+        <w:rPr>
+          <w:rFonts w:ascii="Times New Roman" w:hAnsi="Times New Roman" w:cs="Times New Roman"/>
+        </w:rPr>
+        <w:t>existingUserByEmail.isVerified</w:t>
+      </w:r>
+      <w:proofErr w:type="spellEnd"/>
+      <w:r>
+        <w:rPr>
+          <w:rFonts w:ascii="Times New Roman" w:hAnsi="Times New Roman" w:cs="Times New Roman"/>
+        </w:rPr>
+        <w:t xml:space="preserve"> THEN</w:t>
+      </w:r>
+    </w:p>
+    <w:p>
+      <w:pPr>
+        <w:ind w:left="720" w:firstLine="720"/>
+        <w:rPr>
+          <w:rFonts w:ascii="Times New Roman" w:hAnsi="Times New Roman" w:cs="Times New Roman"/>
+        </w:rPr>
+      </w:pPr>
+      <w:r>
+        <w:rPr>
+          <w:rFonts w:ascii="Times New Roman" w:hAnsi="Times New Roman" w:cs="Times New Roman"/>
+        </w:rPr>
+        <w:t>success: false,</w:t>
+      </w:r>
+    </w:p>
+    <w:p>
+      <w:pPr>
+        <w:ind w:left="720"/>
+        <w:rPr>
+          <w:rFonts w:ascii="Times New Roman" w:hAnsi="Times New Roman" w:cs="Times New Roman"/>
+        </w:rPr>
+      </w:pPr>
+      <w:r>
+        <w:rPr>
+          <w:rFonts w:ascii="Times New Roman" w:hAnsi="Times New Roman" w:cs="Times New Roman"/>
+        </w:rPr>
+        <w:t>ELSE</w:t>
+      </w:r>
+    </w:p>
+    <w:p>
+      <w:pPr>
+        <w:ind w:left="720" w:firstLine="720"/>
+        <w:rPr>
+          <w:rFonts w:ascii="Times New Roman" w:hAnsi="Times New Roman" w:cs="Times New Roman"/>
+        </w:rPr>
+      </w:pPr>
+      <w:r>
+        <w:rPr>
+          <w:rFonts w:ascii="Times New Roman" w:hAnsi="Times New Roman" w:cs="Times New Roman"/>
+        </w:rPr>
+        <w:t>// Save the u</w:t>
+      </w:r>
+      <w:r>
+        <w:rPr>
+          <w:rFonts w:ascii="Times New Roman" w:hAnsi="Times New Roman" w:cs="Times New Roman"/>
+        </w:rPr>
+        <w:t>p</w:t>
+      </w:r>
+      <w:r>
+        <w:rPr>
+          <w:rFonts w:ascii="Times New Roman" w:hAnsi="Times New Roman" w:cs="Times New Roman"/>
+        </w:rPr>
+        <w:t>dated user</w:t>
+      </w:r>
+    </w:p>
+    <w:p>
+      <w:pPr>
+        <w:rPr>
+          <w:rFonts w:ascii="Times New Roman" w:hAnsi="Times New Roman" w:cs="Times New Roman"/>
+        </w:rPr>
+      </w:pPr>
+      <w:r>
+        <w:rPr>
+          <w:rFonts w:ascii="Times New Roman" w:hAnsi="Times New Roman" w:cs="Times New Roman"/>
+        </w:rPr>
+        <w:t>`</w:t>
+      </w:r>
+      <w:r>
+        <w:rPr>
+          <w:rFonts w:ascii="Times New Roman" w:hAnsi="Times New Roman" w:cs="Times New Roman"/>
+        </w:rPr>
+        <w:tab/>
+      </w:r>
+      <w:r>
+        <w:rPr>
+          <w:rFonts w:ascii="Times New Roman" w:hAnsi="Times New Roman" w:cs="Times New Roman"/>
+        </w:rPr>
+        <w:t>end</w:t>
+      </w:r>
+      <w:r>
+        <w:rPr>
+          <w:rFonts w:ascii="Times New Roman" w:hAnsi="Times New Roman" w:cs="Times New Roman"/>
+        </w:rPr>
+        <w:t xml:space="preserve"> IF</w:t>
+      </w:r>
+      <w:r>
+        <w:rPr>
+          <w:rFonts w:ascii="Times New Roman" w:hAnsi="Times New Roman" w:cs="Times New Roman"/>
+        </w:rPr>
+        <w:t>2</w:t>
+      </w:r>
+    </w:p>
+    <w:p>
+      <w:pPr>
+        <w:rPr>
+          <w:rFonts w:ascii="Times New Roman" w:hAnsi="Times New Roman" w:cs="Times New Roman"/>
+        </w:rPr>
+      </w:pPr>
+      <w:r>
+        <w:rPr>
+          <w:rFonts w:ascii="Times New Roman" w:hAnsi="Times New Roman" w:cs="Times New Roman"/>
+        </w:rPr>
+        <w:t>ELSE</w:t>
+      </w:r>
+    </w:p>
+    <w:p>
+      <w:pPr>
+        <w:rPr>
+          <w:rFonts w:ascii="Times New Roman" w:hAnsi="Times New Roman" w:cs="Times New Roman"/>
+        </w:rPr>
+      </w:pPr>
+      <w:r>
+        <w:rPr>
+          <w:rFonts w:ascii="Times New Roman" w:hAnsi="Times New Roman" w:cs="Times New Roman"/>
+        </w:rPr>
+        <w:t>// Create a new user with the provided details</w:t>
+      </w:r>
+    </w:p>
+    <w:p>
+      <w:pPr>
+        <w:rPr>
+          <w:rFonts w:ascii="Times New Roman" w:hAnsi="Times New Roman" w:cs="Times New Roman"/>
+        </w:rPr>
+      </w:pPr>
+      <w:r>
+        <w:rPr>
+          <w:rFonts w:ascii="Times New Roman" w:hAnsi="Times New Roman" w:cs="Times New Roman"/>
+        </w:rPr>
+        <w:t>// Save the new user</w:t>
+      </w:r>
+    </w:p>
+    <w:p>
+      <w:pPr>
+        <w:rPr>
+          <w:rFonts w:ascii="Times New Roman" w:hAnsi="Times New Roman" w:cs="Times New Roman"/>
+        </w:rPr>
+      </w:pPr>
+      <w:r>
+        <w:rPr>
+          <w:rFonts w:ascii="Times New Roman" w:hAnsi="Times New Roman" w:cs="Times New Roman"/>
+        </w:rPr>
+        <w:t>end</w:t>
+      </w:r>
+      <w:r>
+        <w:rPr>
+          <w:rFonts w:ascii="Times New Roman" w:hAnsi="Times New Roman" w:cs="Times New Roman"/>
+        </w:rPr>
+        <w:t xml:space="preserve"> IF</w:t>
+      </w:r>
+      <w:r>
+        <w:rPr>
+          <w:rFonts w:ascii="Times New Roman" w:hAnsi="Times New Roman" w:cs="Times New Roman"/>
+        </w:rPr>
+        <w:t>1</w:t>
+      </w:r>
+    </w:p>
+    <w:p>
+      <w:pPr>
+        <w:rPr>
+          <w:rFonts w:ascii="Times New Roman" w:hAnsi="Times New Roman" w:cs="Times New Roman"/>
+        </w:rPr>
+      </w:pPr>
+    </w:p>
+    <w:p>
+      <w:pPr>
+        <w:rPr>
+          <w:rFonts w:ascii="Times New Roman" w:hAnsi="Times New Roman" w:cs="Times New Roman"/>
+        </w:rPr>
+      </w:pPr>
+      <w:r>
+        <w:rPr>
+          <w:rFonts w:ascii="Times New Roman" w:hAnsi="Times New Roman" w:cs="Times New Roman"/>
+        </w:rPr>
+        <w:t>Resend Email</w:t>
+      </w:r>
+      <w:r>
+        <w:rPr>
+          <w:rFonts w:ascii="Times New Roman" w:hAnsi="Times New Roman" w:cs="Times New Roman"/>
+        </w:rPr>
+        <w:t xml:space="preserve"> (resend.com)</w:t>
+      </w:r>
+      <w:r>
+        <w:rPr>
+          <w:rFonts w:ascii="Times New Roman" w:hAnsi="Times New Roman" w:cs="Times New Roman"/>
+        </w:rPr>
+        <w:t xml:space="preserve">: </w:t>
+      </w:r>
+      <w:proofErr w:type="spellStart"/>
+      <w:r>
+        <w:rPr>
+          <w:rFonts w:ascii="Times New Roman" w:hAnsi="Times New Roman" w:cs="Times New Roman"/>
+        </w:rPr>
+        <w:t>npm</w:t>
+      </w:r>
+      <w:proofErr w:type="spellEnd"/>
+      <w:r>
+        <w:rPr>
+          <w:rFonts w:ascii="Times New Roman" w:hAnsi="Times New Roman" w:cs="Times New Roman"/>
+        </w:rPr>
+        <w:t xml:space="preserve"> </w:t>
+      </w:r>
+      <w:proofErr w:type="spellStart"/>
+      <w:r>
+        <w:rPr>
+          <w:rFonts w:ascii="Times New Roman" w:hAnsi="Times New Roman" w:cs="Times New Roman"/>
+        </w:rPr>
+        <w:t>i</w:t>
+      </w:r>
+      <w:proofErr w:type="spellEnd"/>
+      <w:r>
+        <w:rPr>
+          <w:rFonts w:ascii="Times New Roman" w:hAnsi="Times New Roman" w:cs="Times New Roman"/>
+        </w:rPr>
+        <w:t xml:space="preserve"> resend, </w:t>
+      </w:r>
+      <w:proofErr w:type="spellStart"/>
+      <w:r>
+        <w:rPr>
+          <w:rFonts w:ascii="Times New Roman" w:hAnsi="Times New Roman" w:cs="Times New Roman"/>
+        </w:rPr>
+        <w:t>npm</w:t>
+      </w:r>
+      <w:proofErr w:type="spellEnd"/>
+      <w:r>
+        <w:rPr>
+          <w:rFonts w:ascii="Times New Roman" w:hAnsi="Times New Roman" w:cs="Times New Roman"/>
+        </w:rPr>
+        <w:t xml:space="preserve"> </w:t>
+      </w:r>
+      <w:proofErr w:type="spellStart"/>
+      <w:r>
+        <w:rPr>
+          <w:rFonts w:ascii="Times New Roman" w:hAnsi="Times New Roman" w:cs="Times New Roman"/>
+        </w:rPr>
+        <w:t>i</w:t>
+      </w:r>
+      <w:proofErr w:type="spellEnd"/>
+      <w:r>
+        <w:rPr>
+          <w:rFonts w:ascii="Times New Roman" w:hAnsi="Times New Roman" w:cs="Times New Roman"/>
+        </w:rPr>
+        <w:t xml:space="preserve"> react-email</w:t>
+      </w:r>
+      <w:r>
+        <w:rPr>
+          <w:rFonts w:ascii="Times New Roman" w:hAnsi="Times New Roman" w:cs="Times New Roman"/>
+        </w:rPr>
+        <w:t xml:space="preserve"> or </w:t>
+      </w:r>
+      <w:proofErr w:type="spellStart"/>
+      <w:r>
+        <w:rPr>
+          <w:rFonts w:ascii="Times New Roman" w:hAnsi="Times New Roman" w:cs="Times New Roman"/>
+        </w:rPr>
+        <w:t>npm</w:t>
+      </w:r>
+      <w:proofErr w:type="spellEnd"/>
+      <w:r>
+        <w:rPr>
+          <w:rFonts w:ascii="Times New Roman" w:hAnsi="Times New Roman" w:cs="Times New Roman"/>
+        </w:rPr>
+        <w:t xml:space="preserve"> install @react-email/components -E</w:t>
+      </w:r>
+    </w:p>
+    <w:p>
+      <w:pPr>
+        <w:rPr>
+          <w:rFonts w:ascii="Times New Roman" w:hAnsi="Times New Roman" w:cs="Times New Roman"/>
+        </w:rPr>
+      </w:pPr>
+    </w:p>
+    <w:p>
+      <w:pPr>
+        <w:rPr>
+          <w:rFonts w:ascii="Times New Roman" w:hAnsi="Times New Roman" w:cs="Times New Roman"/>
+        </w:rPr>
+      </w:pPr>
+      <w:r>
+        <w:rPr>
+          <w:rFonts w:ascii="Times New Roman" w:hAnsi="Times New Roman" w:cs="Times New Roman"/>
+        </w:rPr>
+        <w:t xml:space="preserve">Create </w:t>
+      </w:r>
+      <w:proofErr w:type="spellStart"/>
+      <w:r>
+        <w:rPr>
+          <w:rFonts w:ascii="Times New Roman" w:hAnsi="Times New Roman" w:cs="Times New Roman"/>
+        </w:rPr>
+        <w:t>resend.ts</w:t>
+      </w:r>
+      <w:proofErr w:type="spellEnd"/>
+      <w:r>
+        <w:rPr>
+          <w:rFonts w:ascii="Times New Roman" w:hAnsi="Times New Roman" w:cs="Times New Roman"/>
+        </w:rPr>
+        <w:t xml:space="preserve"> inside lib.</w:t>
+      </w:r>
+    </w:p>
+    <w:p>
+      <w:pPr>
+        <w:rPr>
+          <w:rFonts w:ascii="Times New Roman" w:hAnsi="Times New Roman" w:cs="Times New Roman"/>
+        </w:rPr>
+      </w:pPr>
+      <w:r>
+        <w:rPr>
+          <w:rFonts w:ascii="Times New Roman" w:hAnsi="Times New Roman" w:cs="Times New Roman"/>
+        </w:rPr>
+        <w:t xml:space="preserve">Create emails folder in root followed by </w:t>
+      </w:r>
+      <w:proofErr w:type="spellStart"/>
+      <w:r>
+        <w:rPr>
+          <w:rFonts w:ascii="Times New Roman" w:hAnsi="Times New Roman" w:cs="Times New Roman"/>
+        </w:rPr>
+        <w:t>verificationEmail.tsx</w:t>
+      </w:r>
+      <w:proofErr w:type="spellEnd"/>
     </w:p>
     <w:sectPr>
       <w:pgSz w:w="11906" w:h="16838"/>

</xml_diff>

<commit_message>
SignUp, frontend using shadcn, toast/sooner
</commit_message>
<xml_diff>
--- a/zdocs/nextjsCAC.docx
+++ b/zdocs/nextjsCAC.docx
@@ -1110,6 +1110,123 @@
           <w:rFonts w:ascii="Times New Roman" w:hAnsi="Times New Roman" w:cs="Times New Roman"/>
         </w:rPr>
         <w:t>NEXTAUTH</w:t>
+      </w:r>
+    </w:p>
+    <w:p>
+      <w:pPr>
+        <w:rPr>
+          <w:rFonts w:ascii="Times New Roman" w:hAnsi="Times New Roman" w:cs="Times New Roman"/>
+        </w:rPr>
+      </w:pPr>
+      <w:r>
+        <w:rPr>
+          <w:rFonts w:ascii="Times New Roman" w:hAnsi="Times New Roman" w:cs="Times New Roman"/>
+        </w:rPr>
+        <w:t>OTP verification,unique username check and message API with atlas aggregation pipeline</w:t>
+      </w:r>
+    </w:p>
+    <w:p>
+      <w:pPr>
+        <w:rPr>
+          <w:rFonts w:ascii="Times New Roman" w:hAnsi="Times New Roman" w:cs="Times New Roman"/>
+        </w:rPr>
+      </w:pPr>
+      <w:r>
+        <w:rPr>
+          <w:rFonts w:ascii="Times New Roman" w:hAnsi="Times New Roman" w:cs="Times New Roman"/>
+        </w:rPr>
+        <w:t>AI integration: vercel ai sdk</w:t>
+      </w:r>
+      <w:r>
+        <w:rPr>
+          <w:rFonts w:ascii="Times New Roman" w:hAnsi="Times New Roman" w:cs="Times New Roman"/>
+        </w:rPr>
+        <w:t>: npm I ai openai</w:t>
+      </w:r>
+    </w:p>
+    <w:p>
+      <w:pPr>
+        <w:rPr>
+          <w:rFonts w:ascii="Times New Roman" w:hAnsi="Times New Roman" w:cs="Times New Roman"/>
+        </w:rPr>
+      </w:pPr>
+      <w:r>
+        <w:rPr>
+          <w:rFonts w:ascii="Times New Roman" w:hAnsi="Times New Roman" w:cs="Times New Roman"/>
+        </w:rPr>
+        <w:lastRenderedPageBreak/>
+        <w:t>Frontend: npm I shadcn@latest init</w:t>
+      </w:r>
+    </w:p>
+    <w:p>
+      <w:pPr>
+        <w:rPr>
+          <w:rFonts w:ascii="Times New Roman" w:hAnsi="Times New Roman" w:cs="Times New Roman"/>
+        </w:rPr>
+      </w:pPr>
+      <w:r>
+        <w:rPr>
+          <w:rFonts w:ascii="Times New Roman" w:hAnsi="Times New Roman" w:cs="Times New Roman"/>
+        </w:rPr>
+        <w:t xml:space="preserve">npm I shadcn@latest add form </w:t>
+      </w:r>
+    </w:p>
+    <w:p>
+      <w:pPr>
+        <w:rPr>
+          <w:rFonts w:ascii="Times New Roman" w:hAnsi="Times New Roman" w:cs="Times New Roman"/>
+        </w:rPr>
+      </w:pPr>
+      <w:r>
+        <w:rPr>
+          <w:rFonts w:ascii="Times New Roman" w:hAnsi="Times New Roman" w:cs="Times New Roman"/>
+        </w:rPr>
+        <w:t>npm install usehooks-ts</w:t>
+      </w:r>
+    </w:p>
+    <w:p>
+      <w:pPr>
+        <w:rPr>
+          <w:rFonts w:ascii="Times New Roman" w:hAnsi="Times New Roman" w:cs="Times New Roman"/>
+        </w:rPr>
+      </w:pPr>
+      <w:r>
+        <w:rPr>
+          <w:rFonts w:ascii="Times New Roman" w:hAnsi="Times New Roman" w:cs="Times New Roman"/>
+        </w:rPr>
+        <w:t>npm i shadcn@latest add toast</w:t>
+      </w:r>
+    </w:p>
+    <w:p>
+      <w:pPr>
+        <w:rPr>
+          <w:rFonts w:ascii="Times New Roman" w:hAnsi="Times New Roman" w:cs="Times New Roman"/>
+        </w:rPr>
+      </w:pPr>
+      <w:r>
+        <w:rPr>
+          <w:rFonts w:ascii="Times New Roman" w:hAnsi="Times New Roman" w:cs="Times New Roman"/>
+        </w:rPr>
+        <w:t xml:space="preserve">npx shadcn@latest add </w:t>
+      </w:r>
+      <w:r>
+        <w:rPr>
+          <w:rFonts w:ascii="Times New Roman" w:hAnsi="Times New Roman" w:cs="Times New Roman"/>
+        </w:rPr>
+        <w:t>sooner</w:t>
+      </w:r>
+    </w:p>
+    <w:p>
+      <w:pPr>
+        <w:rPr>
+          <w:rFonts w:ascii="Times New Roman" w:hAnsi="Times New Roman" w:cs="Times New Roman"/>
+        </w:rPr>
+      </w:pPr>
+      <w:r>
+        <w:rPr>
+          <w:rFonts w:ascii="Times New Roman" w:hAnsi="Times New Roman" w:cs="Times New Roman"/>
+        </w:rPr>
+        <w:t>npx shadcn@latest add input</w:t>
       </w:r>
     </w:p>
     <w:p>

</xml_diff>